<commit_message>
update terms of service
</commit_message>
<xml_diff>
--- a/packages/frontend/public/docs/TermsOfService.docx
+++ b/packages/frontend/public/docs/TermsOfService.docx
@@ -372,6 +372,9 @@
           <w:tab w:val="left" w:pos="3150"/>
         </w:tabs>
         <w:jc w:val="both"/>
+        <w:rPr>
+          <w:lang w:val="en-US"/>
+        </w:rPr>
       </w:pPr>
       <w:r>
         <w:rPr>
@@ -479,25 +482,25 @@
         </w:tabs>
         <w:jc w:val="both"/>
         <w:rPr>
-          <w:lang w:val="en-RU"/>
-        </w:rPr>
-      </w:pPr>
-      <w:r>
-        <w:rPr>
-          <w:lang w:val="en-RU"/>
+          <w:lang/>
+        </w:rPr>
+      </w:pPr>
+      <w:r>
+        <w:rPr>
+          <w:lang/>
         </w:rPr>
         <w:lastRenderedPageBreak/>
         <w:t xml:space="preserve">Our </w:t>
       </w:r>
       <w:r>
         <w:rPr>
-          <w:lang w:val="en-RU"/>
+          <w:lang/>
         </w:rPr>
         <w:t>Service</w:t>
       </w:r>
       <w:r>
         <w:rPr>
-          <w:lang w:val="en-RU"/>
+          <w:lang/>
         </w:rPr>
         <w:t xml:space="preserve"> is not available to individuals or entities residing in, citizens of, incorporated in, or with registered offices in certain jurisdictions, including but not limited to </w:t>
       </w:r>
@@ -567,25 +570,25 @@
       </w:r>
       <w:r>
         <w:rPr>
-          <w:lang w:val="en-RU"/>
+          <w:lang/>
         </w:rPr>
         <w:t xml:space="preserve">. </w:t>
       </w:r>
       <w:r>
         <w:rPr>
-          <w:lang w:val="en-RU"/>
+          <w:lang/>
         </w:rPr>
         <w:t xml:space="preserve">The use of Service by </w:t>
       </w:r>
       <w:r>
         <w:rPr>
-          <w:lang w:val="en-RU"/>
+          <w:lang/>
         </w:rPr>
         <w:t>individuals or entities residing in, citizens of, incorporated in, or with registered offices</w:t>
       </w:r>
       <w:r>
         <w:rPr>
-          <w:lang w:val="en-RU"/>
+          <w:lang/>
         </w:rPr>
         <w:t xml:space="preserve"> either of the Prohibited Localities is strictly prohibited.</w:t>
       </w:r>
@@ -597,72 +600,72 @@
         </w:tabs>
         <w:jc w:val="both"/>
         <w:rPr>
-          <w:lang w:val="en-RU"/>
-        </w:rPr>
-      </w:pPr>
-      <w:r>
-        <w:rPr>
-          <w:lang w:val="en-RU"/>
+          <w:lang/>
+        </w:rPr>
+      </w:pPr>
+      <w:r>
+        <w:rPr>
+          <w:lang/>
         </w:rPr>
         <w:t xml:space="preserve">The use of virtual private networks (VPNs) or similar methods by individuals </w:t>
       </w:r>
       <w:r>
         <w:rPr>
-          <w:lang w:val="en-RU"/>
+          <w:lang/>
         </w:rPr>
         <w:t>residing in either of</w:t>
       </w:r>
       <w:r>
         <w:rPr>
-          <w:lang w:val="en-RU"/>
+          <w:lang/>
         </w:rPr>
         <w:t xml:space="preserve"> </w:t>
       </w:r>
       <w:r>
         <w:rPr>
-          <w:lang w:val="en-RU"/>
+          <w:lang/>
         </w:rPr>
         <w:t>the</w:t>
       </w:r>
       <w:r>
         <w:rPr>
-          <w:lang w:val="en-RU"/>
+          <w:lang/>
         </w:rPr>
         <w:t xml:space="preserve"> </w:t>
       </w:r>
       <w:r>
         <w:rPr>
-          <w:lang w:val="en-RU"/>
+          <w:lang/>
         </w:rPr>
         <w:t xml:space="preserve">Prohibited Localities to </w:t>
       </w:r>
       <w:r>
         <w:rPr>
-          <w:lang w:val="en-RU"/>
+          <w:lang/>
         </w:rPr>
         <w:t xml:space="preserve">alter </w:t>
       </w:r>
       <w:r>
         <w:rPr>
-          <w:lang w:val="en-RU"/>
+          <w:lang/>
         </w:rPr>
         <w:t>the</w:t>
       </w:r>
       <w:r>
         <w:rPr>
-          <w:lang w:val="en-RU"/>
+          <w:lang/>
         </w:rPr>
         <w:t xml:space="preserve"> IP address is also </w:t>
       </w:r>
       <w:r>
         <w:rPr>
-          <w:lang w:val="en-RU"/>
+          <w:lang/>
         </w:rPr>
         <w:t xml:space="preserve">strictly </w:t>
       </w:r>
       <w:r>
         <w:rPr>
-          <w:lang w:val="en-RU"/>
+          <w:lang/>
         </w:rPr>
         <w:t>prohibited.</w:t>
       </w:r>
@@ -674,24 +677,24 @@
         </w:tabs>
         <w:jc w:val="both"/>
         <w:rPr>
-          <w:lang w:val="en-RU"/>
-        </w:rPr>
-      </w:pPr>
-      <w:r>
-        <w:rPr>
-          <w:lang w:val="en-RU"/>
+          <w:lang/>
+        </w:rPr>
+      </w:pPr>
+      <w:r>
+        <w:rPr>
+          <w:lang/>
         </w:rPr>
         <w:t xml:space="preserve">By accessing or using </w:t>
       </w:r>
       <w:r>
         <w:rPr>
-          <w:lang w:val="en-RU"/>
+          <w:lang/>
         </w:rPr>
         <w:t>the Service</w:t>
       </w:r>
       <w:r>
         <w:rPr>
-          <w:lang w:val="en-RU"/>
+          <w:lang/>
         </w:rPr>
         <w:t xml:space="preserve">, you </w:t>
       </w:r>
@@ -703,49 +706,49 @@
       </w:r>
       <w:r>
         <w:rPr>
-          <w:lang w:val="en-RU"/>
+          <w:lang/>
         </w:rPr>
         <w:t>represent</w:t>
       </w:r>
       <w:r>
         <w:rPr>
-          <w:lang w:val="en-RU"/>
+          <w:lang/>
         </w:rPr>
         <w:t xml:space="preserve"> and warrant</w:t>
       </w:r>
       <w:r>
         <w:rPr>
-          <w:lang w:val="en-RU"/>
+          <w:lang/>
         </w:rPr>
         <w:t xml:space="preserve"> that you are not listed on any Sanction</w:t>
       </w:r>
       <w:r>
         <w:rPr>
-          <w:lang w:val="en-RU"/>
+          <w:lang/>
         </w:rPr>
         <w:t>s</w:t>
       </w:r>
       <w:r>
         <w:rPr>
-          <w:lang w:val="en-RU"/>
+          <w:lang/>
         </w:rPr>
         <w:t xml:space="preserve"> Lists, as defined </w:t>
       </w:r>
       <w:r>
         <w:rPr>
-          <w:lang w:val="en-RU"/>
+          <w:lang/>
         </w:rPr>
         <w:t>further</w:t>
       </w:r>
       <w:r>
         <w:rPr>
-          <w:lang w:val="en-RU"/>
+          <w:lang/>
         </w:rPr>
         <w:t xml:space="preserve">. </w:t>
       </w:r>
       <w:r>
         <w:rPr>
-          <w:lang w:val="en-RU"/>
+          <w:lang/>
         </w:rPr>
         <w:t>“</w:t>
       </w:r>
@@ -753,7 +756,7 @@
         <w:rPr>
           <w:b/>
           <w:bCs/>
-          <w:lang w:val="en-RU"/>
+          <w:lang/>
         </w:rPr>
         <w:t>Sanction</w:t>
       </w:r>
@@ -761,7 +764,7 @@
         <w:rPr>
           <w:b/>
           <w:bCs/>
-          <w:lang w:val="en-RU"/>
+          <w:lang/>
         </w:rPr>
         <w:t>s</w:t>
       </w:r>
@@ -769,19 +772,19 @@
         <w:rPr>
           <w:b/>
           <w:bCs/>
-          <w:lang w:val="en-RU"/>
+          <w:lang/>
         </w:rPr>
         <w:t xml:space="preserve"> Lists</w:t>
       </w:r>
       <w:r>
         <w:rPr>
-          <w:lang w:val="en-RU"/>
+          <w:lang/>
         </w:rPr>
         <w:t>”</w:t>
       </w:r>
       <w:r>
         <w:rPr>
-          <w:lang w:val="en-RU"/>
+          <w:lang/>
         </w:rPr>
         <w:t xml:space="preserve"> refer to sanctions designations published by international organizations, governmental authorities, and state agencies, including but not limited to those of the United Nations, European Union, United States, and United Kingdom.</w:t>
       </w:r>
@@ -793,12 +796,12 @@
         </w:tabs>
         <w:jc w:val="both"/>
         <w:rPr>
-          <w:lang w:val="en-RU"/>
-        </w:rPr>
-      </w:pPr>
-      <w:r>
-        <w:rPr>
-          <w:lang w:val="en-RU"/>
+          <w:lang/>
+        </w:rPr>
+      </w:pPr>
+      <w:r>
+        <w:rPr>
+          <w:lang/>
         </w:rPr>
         <w:t>Accessing or using the Service in jurisdictions where it is prohibited by law or where it imposes legal obligations on us is strictly prohibited. We cannot guarantee that the information, products, or services provided through the Service are suitable for use in all jurisdictions.</w:t>
       </w:r>
@@ -810,12 +813,12 @@
         </w:tabs>
         <w:jc w:val="both"/>
         <w:rPr>
-          <w:lang w:val="en-RU"/>
-        </w:rPr>
-      </w:pPr>
-      <w:r>
-        <w:rPr>
-          <w:lang w:val="en-RU"/>
+          <w:lang/>
+        </w:rPr>
+      </w:pPr>
+      <w:r>
+        <w:rPr>
+          <w:lang/>
         </w:rPr>
         <w:t xml:space="preserve">WE RESERVE THE RIGHT TO RESTRICT ACCESS TO </w:t>
       </w:r>
@@ -827,31 +830,31 @@
       </w:r>
       <w:r>
         <w:rPr>
-          <w:lang w:val="en-RU"/>
+          <w:lang/>
         </w:rPr>
         <w:t>AT OUR SOLE DISCRETION, INCLUDING BY PERSON, GEOGRAPHIC AREA, OR JURISDICTION, AT ANY TIME</w:t>
       </w:r>
       <w:r>
         <w:rPr>
-          <w:lang w:val="en-RU"/>
+          <w:lang/>
         </w:rPr>
         <w:t xml:space="preserve"> WITHOUT </w:t>
       </w:r>
       <w:r>
         <w:rPr>
-          <w:lang w:val="en-RU"/>
+          <w:lang/>
         </w:rPr>
         <w:t>ANY</w:t>
       </w:r>
       <w:r>
         <w:rPr>
-          <w:lang w:val="en-RU"/>
+          <w:lang/>
         </w:rPr>
         <w:t xml:space="preserve"> NOTICE</w:t>
       </w:r>
       <w:r>
         <w:rPr>
-          <w:lang w:val="en-RU"/>
+          <w:lang/>
         </w:rPr>
         <w:t>.</w:t>
       </w:r>
@@ -965,7 +968,7 @@
     </w:p>
     <w:p>
       <w:pPr>
-        <w:pStyle w:val="ListParagraph"/>
+        <w:pStyle w:val="a0"/>
         <w:numPr>
           <w:ilvl w:val="0"/>
           <w:numId w:val="3"/>
@@ -1001,7 +1004,7 @@
     </w:p>
     <w:p>
       <w:pPr>
-        <w:pStyle w:val="ListParagraph"/>
+        <w:pStyle w:val="a0"/>
         <w:numPr>
           <w:ilvl w:val="0"/>
           <w:numId w:val="3"/>
@@ -1037,7 +1040,7 @@
     </w:p>
     <w:p>
       <w:pPr>
-        <w:pStyle w:val="ListParagraph"/>
+        <w:pStyle w:val="a0"/>
         <w:numPr>
           <w:ilvl w:val="0"/>
           <w:numId w:val="3"/>
@@ -1073,7 +1076,7 @@
     </w:p>
     <w:p>
       <w:pPr>
-        <w:pStyle w:val="ListParagraph"/>
+        <w:pStyle w:val="a0"/>
         <w:numPr>
           <w:ilvl w:val="0"/>
           <w:numId w:val="3"/>
@@ -1109,7 +1112,7 @@
     </w:p>
     <w:p>
       <w:pPr>
-        <w:pStyle w:val="ListParagraph"/>
+        <w:pStyle w:val="a0"/>
         <w:numPr>
           <w:ilvl w:val="0"/>
           <w:numId w:val="3"/>
@@ -1145,7 +1148,7 @@
     </w:p>
     <w:p>
       <w:pPr>
-        <w:pStyle w:val="ListParagraph"/>
+        <w:pStyle w:val="a0"/>
         <w:numPr>
           <w:ilvl w:val="0"/>
           <w:numId w:val="3"/>
@@ -1181,7 +1184,7 @@
     </w:p>
     <w:p>
       <w:pPr>
-        <w:pStyle w:val="ListParagraph"/>
+        <w:pStyle w:val="a0"/>
         <w:numPr>
           <w:ilvl w:val="0"/>
           <w:numId w:val="3"/>
@@ -1211,7 +1214,7 @@
     </w:p>
     <w:p>
       <w:pPr>
-        <w:pStyle w:val="ListParagraph"/>
+        <w:pStyle w:val="a0"/>
         <w:numPr>
           <w:ilvl w:val="0"/>
           <w:numId w:val="3"/>
@@ -1248,7 +1251,7 @@
     </w:p>
     <w:p>
       <w:pPr>
-        <w:pStyle w:val="ListParagraph"/>
+        <w:pStyle w:val="a0"/>
         <w:numPr>
           <w:ilvl w:val="0"/>
           <w:numId w:val="3"/>
@@ -1270,7 +1273,7 @@
     </w:p>
     <w:p>
       <w:pPr>
-        <w:pStyle w:val="ListParagraph"/>
+        <w:pStyle w:val="a0"/>
         <w:numPr>
           <w:ilvl w:val="0"/>
           <w:numId w:val="3"/>
@@ -1342,13 +1345,7 @@
         <w:rPr>
           <w:lang w:val="en-US"/>
         </w:rPr>
-        <w:t xml:space="preserve">The Service operates solely as a marketplace platform facilitating transactions between sellers of tokenized files and buyers, who utilize their personal wallets for transaction purposes. </w:t>
-      </w:r>
-      <w:r>
-        <w:rPr>
-          <w:lang w:val="en-US"/>
-        </w:rPr>
-        <w:t>THE SERVICE DOES NOT PROCESS TRANSACTIONS INDEPENDENTLY AND DOES NOT STORE USERS</w:t>
+        <w:t>The Service operates solely as a marketplace platform facilitating transactions between sellers of tokenized files and buyers, who utilize their personal wallets for transaction purposes. THE SERVICE DOES NOT PROCESS TRANSACTIONS INDEPENDENTLY AND DOES NOT STORE USERS</w:t>
       </w:r>
       <w:r>
         <w:rPr>
@@ -1360,13 +1357,7 @@
         <w:rPr>
           <w:lang w:val="en-US"/>
         </w:rPr>
-        <w:t xml:space="preserve"> FUNDS.</w:t>
-      </w:r>
-      <w:r>
-        <w:rPr>
-          <w:lang w:val="en-US"/>
-        </w:rPr>
-        <w:t xml:space="preserve"> For each transaction facilitated on the platform, the Service deducts a fixed fee of $1 from the </w:t>
+        <w:t xml:space="preserve"> FUNDS. For each transaction facilitated on the platform, the Service deducts a fixed fee of $1 from the </w:t>
       </w:r>
       <w:r>
         <w:rPr>
@@ -1619,20 +1610,7 @@
         <w:rPr>
           <w:lang w:val="en-US"/>
         </w:rPr>
-        <w:t>[</w:t>
-      </w:r>
-      <w:r>
-        <w:rPr>
-          <w:highlight w:val="yellow"/>
-          <w:lang w:val="en-US"/>
-        </w:rPr>
-        <w:t>URL</w:t>
-      </w:r>
-      <w:r>
-        <w:rPr>
-          <w:lang w:val="en-US"/>
-        </w:rPr>
-        <w:t>]</w:t>
+        <w:t>https://filemarket.xyz/docs/PrivacyPolicy.docx</w:t>
       </w:r>
       <w:r>
         <w:rPr>
@@ -1666,7 +1644,7 @@
     </w:p>
     <w:p>
       <w:pPr>
-        <w:pStyle w:val="ListParagraph"/>
+        <w:pStyle w:val="a0"/>
         <w:numPr>
           <w:ilvl w:val="0"/>
           <w:numId w:val="4"/>
@@ -1683,6 +1661,7 @@
         <w:rPr>
           <w:lang w:val="en-US"/>
         </w:rPr>
+        <w:lastRenderedPageBreak/>
         <w:t xml:space="preserve">use a username that is the name of another person with the intent of impersonating that </w:t>
       </w:r>
       <w:proofErr w:type="gramStart"/>
@@ -1702,7 +1681,7 @@
     </w:p>
     <w:p>
       <w:pPr>
-        <w:pStyle w:val="ListParagraph"/>
+        <w:pStyle w:val="a0"/>
         <w:numPr>
           <w:ilvl w:val="0"/>
           <w:numId w:val="4"/>
@@ -1719,7 +1698,6 @@
         <w:rPr>
           <w:lang w:val="en-US"/>
         </w:rPr>
-        <w:lastRenderedPageBreak/>
         <w:t xml:space="preserve">provide any false personal data to us or create any user account for anyone other than yourself without such person’s </w:t>
       </w:r>
       <w:proofErr w:type="gramStart"/>
@@ -1733,7 +1711,7 @@
     </w:p>
     <w:p>
       <w:pPr>
-        <w:pStyle w:val="ListParagraph"/>
+        <w:pStyle w:val="a0"/>
         <w:numPr>
           <w:ilvl w:val="0"/>
           <w:numId w:val="4"/>
@@ -1755,7 +1733,7 @@
     </w:p>
     <w:p>
       <w:pPr>
-        <w:pStyle w:val="ListParagraph"/>
+        <w:pStyle w:val="a0"/>
         <w:numPr>
           <w:ilvl w:val="0"/>
           <w:numId w:val="4"/>
@@ -1835,6 +1813,9 @@
           <w:tab w:val="left" w:pos="3150"/>
         </w:tabs>
         <w:jc w:val="both"/>
+        <w:rPr>
+          <w:lang w:val="en-US"/>
+        </w:rPr>
       </w:pPr>
       <w:r>
         <w:rPr>
@@ -1883,7 +1864,7 @@
     </w:p>
     <w:p>
       <w:pPr>
-        <w:pStyle w:val="ListParagraph"/>
+        <w:pStyle w:val="a0"/>
         <w:numPr>
           <w:ilvl w:val="0"/>
           <w:numId w:val="5"/>
@@ -1919,7 +1900,7 @@
     </w:p>
     <w:p>
       <w:pPr>
-        <w:pStyle w:val="ListParagraph"/>
+        <w:pStyle w:val="a0"/>
         <w:numPr>
           <w:ilvl w:val="0"/>
           <w:numId w:val="5"/>
@@ -1955,7 +1936,7 @@
     </w:p>
     <w:p>
       <w:pPr>
-        <w:pStyle w:val="ListParagraph"/>
+        <w:pStyle w:val="a0"/>
         <w:numPr>
           <w:ilvl w:val="0"/>
           <w:numId w:val="5"/>
@@ -1977,7 +1958,7 @@
     </w:p>
     <w:p>
       <w:pPr>
-        <w:pStyle w:val="ListParagraph"/>
+        <w:pStyle w:val="a0"/>
         <w:numPr>
           <w:ilvl w:val="0"/>
           <w:numId w:val="5"/>
@@ -2331,13 +2312,13 @@
 <w:ftr xmlns:wpc="http://schemas.microsoft.com/office/word/2010/wordprocessingCanvas" xmlns:cx="http://schemas.microsoft.com/office/drawing/2014/chartex" xmlns:cx1="http://schemas.microsoft.com/office/drawing/2015/9/8/chartex" xmlns:cx2="http://schemas.microsoft.com/office/drawing/2015/10/21/chartex" xmlns:cx3="http://schemas.microsoft.com/office/drawing/2016/5/9/chartex" xmlns:cx4="http://schemas.microsoft.com/office/drawing/2016/5/10/chartex" xmlns:cx5="http://schemas.microsoft.com/office/drawing/2016/5/11/chartex" xmlns:cx6="http://schemas.microsoft.com/office/drawing/2016/5/12/chartex" xmlns:cx7="http://schemas.microsoft.com/office/drawing/2016/5/13/chartex" xmlns:cx8="http://schemas.microsoft.com/office/drawing/2016/5/14/chartex" xmlns:mc="http://schemas.openxmlformats.org/markup-compatibility/2006" xmlns:aink="http://schemas.microsoft.com/office/drawing/2016/ink" xmlns:am3d="http://schemas.microsoft.com/office/drawing/2017/model3d" xmlns:o="urn:schemas-microsoft-com:office:office" xmlns:oel="http://schemas.microsoft.com/office/2019/extlst" xmlns:r="http://schemas.openxmlformats.org/officeDocument/2006/relationships" xmlns:m="http://schemas.openxmlformats.org/officeDocument/2006/math" xmlns:v="urn:schemas-microsoft-com:vml" xmlns:wp14="http://schemas.microsoft.com/office/word/2010/wordprocessingDrawing" xmlns:wp="http://schemas.openxmlformats.org/drawingml/2006/wordprocessingDrawing" xmlns:w10="urn:schemas-microsoft-com:office:word" xmlns:w="http://schemas.openxmlformats.org/wordprocessingml/2006/main" xmlns:w14="http://schemas.microsoft.com/office/word/2010/wordml" xmlns:w15="http://schemas.microsoft.com/office/word/2012/wordml" xmlns:w16cex="http://schemas.microsoft.com/office/word/2018/wordml/cex" xmlns:w16cid="http://schemas.microsoft.com/office/word/2016/wordml/cid" xmlns:w16="http://schemas.microsoft.com/office/word/2018/wordml" xmlns:w16sdtdh="http://schemas.microsoft.com/office/word/2020/wordml/sdtdatahash" xmlns:w16se="http://schemas.microsoft.com/office/word/2015/wordml/symex" xmlns:wpg="http://schemas.microsoft.com/office/word/2010/wordprocessingGroup" xmlns:wpi="http://schemas.microsoft.com/office/word/2010/wordprocessingInk" xmlns:wne="http://schemas.microsoft.com/office/word/2006/wordml" xmlns:wps="http://schemas.microsoft.com/office/word/2010/wordprocessingShape" mc:Ignorable="w14 w15 w16se w16cid w16 w16cex w16sdtdh wp14">
   <w:p>
     <w:pPr>
-      <w:pStyle w:val="Footer"/>
+      <w:pStyle w:val="a6"/>
       <w:jc w:val="center"/>
     </w:pPr>
   </w:p>
   <w:p>
     <w:pPr>
-      <w:pStyle w:val="Footer"/>
+      <w:pStyle w:val="a6"/>
       <w:rPr>
         <w:sz w:val="2"/>
         <w:szCs w:val="2"/>
@@ -2351,7 +2332,7 @@
 <w:ftr xmlns:wpc="http://schemas.microsoft.com/office/word/2010/wordprocessingCanvas" xmlns:cx="http://schemas.microsoft.com/office/drawing/2014/chartex" xmlns:cx1="http://schemas.microsoft.com/office/drawing/2015/9/8/chartex" xmlns:cx2="http://schemas.microsoft.com/office/drawing/2015/10/21/chartex" xmlns:cx3="http://schemas.microsoft.com/office/drawing/2016/5/9/chartex" xmlns:cx4="http://schemas.microsoft.com/office/drawing/2016/5/10/chartex" xmlns:cx5="http://schemas.microsoft.com/office/drawing/2016/5/11/chartex" xmlns:cx6="http://schemas.microsoft.com/office/drawing/2016/5/12/chartex" xmlns:cx7="http://schemas.microsoft.com/office/drawing/2016/5/13/chartex" xmlns:cx8="http://schemas.microsoft.com/office/drawing/2016/5/14/chartex" xmlns:mc="http://schemas.openxmlformats.org/markup-compatibility/2006" xmlns:aink="http://schemas.microsoft.com/office/drawing/2016/ink" xmlns:am3d="http://schemas.microsoft.com/office/drawing/2017/model3d" xmlns:o="urn:schemas-microsoft-com:office:office" xmlns:oel="http://schemas.microsoft.com/office/2019/extlst" xmlns:r="http://schemas.openxmlformats.org/officeDocument/2006/relationships" xmlns:m="http://schemas.openxmlformats.org/officeDocument/2006/math" xmlns:v="urn:schemas-microsoft-com:vml" xmlns:wp14="http://schemas.microsoft.com/office/word/2010/wordprocessingDrawing" xmlns:wp="http://schemas.openxmlformats.org/drawingml/2006/wordprocessingDrawing" xmlns:w10="urn:schemas-microsoft-com:office:word" xmlns:w="http://schemas.openxmlformats.org/wordprocessingml/2006/main" xmlns:w14="http://schemas.microsoft.com/office/word/2010/wordml" xmlns:w15="http://schemas.microsoft.com/office/word/2012/wordml" xmlns:w16cex="http://schemas.microsoft.com/office/word/2018/wordml/cex" xmlns:w16cid="http://schemas.microsoft.com/office/word/2016/wordml/cid" xmlns:w16="http://schemas.microsoft.com/office/word/2018/wordml" xmlns:w16sdtdh="http://schemas.microsoft.com/office/word/2020/wordml/sdtdatahash" xmlns:w16se="http://schemas.microsoft.com/office/word/2015/wordml/symex" xmlns:wpg="http://schemas.microsoft.com/office/word/2010/wordprocessingGroup" xmlns:wpi="http://schemas.microsoft.com/office/word/2010/wordprocessingInk" xmlns:wne="http://schemas.microsoft.com/office/word/2006/wordml" xmlns:wps="http://schemas.microsoft.com/office/word/2010/wordprocessingShape" mc:Ignorable="w14 w15 w16se w16cid w16 w16cex w16sdtdh wp14">
   <w:p>
     <w:pPr>
-      <w:pStyle w:val="Footer"/>
+      <w:pStyle w:val="a6"/>
       <w:jc w:val="center"/>
     </w:pPr>
   </w:p>
@@ -2618,7 +2599,7 @@
     <w:lvl w:ilvl="0">
       <w:start w:val="1"/>
       <w:numFmt w:val="decimal"/>
-      <w:pStyle w:val="Heading1"/>
+      <w:pStyle w:val="1"/>
       <w:lvlText w:val="%1."/>
       <w:lvlJc w:val="left"/>
       <w:pPr>
@@ -2628,7 +2609,7 @@
     <w:lvl w:ilvl="1">
       <w:start w:val="1"/>
       <w:numFmt w:val="decimal"/>
-      <w:pStyle w:val="Heading2"/>
+      <w:pStyle w:val="2"/>
       <w:lvlText w:val="%1.%2."/>
       <w:lvlJc w:val="left"/>
       <w:pPr>
@@ -2638,7 +2619,7 @@
     <w:lvl w:ilvl="2">
       <w:start w:val="1"/>
       <w:numFmt w:val="decimal"/>
-      <w:pStyle w:val="Heading3"/>
+      <w:pStyle w:val="3"/>
       <w:lvlText w:val="%1.%2.%3."/>
       <w:lvlJc w:val="left"/>
       <w:pPr>
@@ -2822,7 +2803,7 @@
       <w:lvl w:ilvl="0">
         <w:start w:val="1"/>
         <w:numFmt w:val="decimal"/>
-        <w:pStyle w:val="Heading1"/>
+        <w:pStyle w:val="1"/>
         <w:lvlText w:val="%1."/>
         <w:lvlJc w:val="left"/>
         <w:pPr>
@@ -2837,7 +2818,7 @@
       <w:lvl w:ilvl="1">
         <w:start w:val="1"/>
         <w:numFmt w:val="decimal"/>
-        <w:pStyle w:val="Heading2"/>
+        <w:pStyle w:val="2"/>
         <w:lvlText w:val="%1.%2."/>
         <w:lvlJc w:val="left"/>
         <w:pPr>
@@ -2852,7 +2833,7 @@
       <w:lvl w:ilvl="2">
         <w:start w:val="1"/>
         <w:numFmt w:val="lowerLetter"/>
-        <w:pStyle w:val="Heading3"/>
+        <w:pStyle w:val="3"/>
         <w:lvlText w:val="(%3)"/>
         <w:lvlJc w:val="left"/>
         <w:pPr>
@@ -3355,7 +3336,7 @@
     <w:lsdException w:name="Unresolved Mention" w:semiHidden="1" w:unhideWhenUsed="1"/>
     <w:lsdException w:name="Smart Link" w:semiHidden="1" w:unhideWhenUsed="1"/>
   </w:latentStyles>
-  <w:style w:type="paragraph" w:default="1" w:styleId="Normal">
+  <w:style w:type="paragraph" w:default="1" w:styleId="a">
     <w:name w:val="Normal"/>
     <w:qFormat/>
     <w:rsid w:val="0078648F"/>
@@ -3367,11 +3348,11 @@
       <w:sz w:val="24"/>
     </w:rPr>
   </w:style>
-  <w:style w:type="paragraph" w:styleId="Heading1">
+  <w:style w:type="paragraph" w:styleId="1">
     <w:name w:val="heading 1"/>
-    <w:basedOn w:val="ListParagraph"/>
-    <w:next w:val="Normal"/>
-    <w:link w:val="Heading1Char"/>
+    <w:basedOn w:val="a0"/>
+    <w:next w:val="a"/>
+    <w:link w:val="10"/>
     <w:uiPriority w:val="9"/>
     <w:qFormat/>
     <w:rsid w:val="0078648F"/>
@@ -3392,11 +3373,11 @@
       <w:lang w:val="en-US"/>
     </w:rPr>
   </w:style>
-  <w:style w:type="paragraph" w:styleId="Heading2">
+  <w:style w:type="paragraph" w:styleId="2">
     <w:name w:val="heading 2"/>
-    <w:basedOn w:val="ListParagraph"/>
-    <w:next w:val="Normal"/>
-    <w:link w:val="Heading2Char"/>
+    <w:basedOn w:val="a0"/>
+    <w:next w:val="a"/>
+    <w:link w:val="20"/>
     <w:uiPriority w:val="9"/>
     <w:unhideWhenUsed/>
     <w:qFormat/>
@@ -3415,11 +3396,11 @@
       <w:lang w:val="en-US"/>
     </w:rPr>
   </w:style>
-  <w:style w:type="paragraph" w:styleId="Heading3">
+  <w:style w:type="paragraph" w:styleId="3">
     <w:name w:val="heading 3"/>
-    <w:basedOn w:val="ListParagraph"/>
-    <w:next w:val="Normal"/>
-    <w:link w:val="Heading3Char"/>
+    <w:basedOn w:val="a0"/>
+    <w:next w:val="a"/>
+    <w:link w:val="30"/>
     <w:uiPriority w:val="9"/>
     <w:unhideWhenUsed/>
     <w:qFormat/>
@@ -3438,13 +3419,13 @@
       <w:lang w:val="en-US"/>
     </w:rPr>
   </w:style>
-  <w:style w:type="character" w:default="1" w:styleId="DefaultParagraphFont">
+  <w:style w:type="character" w:default="1" w:styleId="a1">
     <w:name w:val="Default Paragraph Font"/>
     <w:uiPriority w:val="1"/>
     <w:semiHidden/>
     <w:unhideWhenUsed/>
   </w:style>
-  <w:style w:type="table" w:default="1" w:styleId="TableNormal">
+  <w:style w:type="table" w:default="1" w:styleId="a2">
     <w:name w:val="Normal Table"/>
     <w:uiPriority w:val="99"/>
     <w:semiHidden/>
@@ -3459,16 +3440,16 @@
       </w:tblCellMar>
     </w:tblPr>
   </w:style>
-  <w:style w:type="numbering" w:default="1" w:styleId="NoList">
+  <w:style w:type="numbering" w:default="1" w:styleId="a3">
     <w:name w:val="No List"/>
     <w:uiPriority w:val="99"/>
     <w:semiHidden/>
     <w:unhideWhenUsed/>
   </w:style>
-  <w:style w:type="paragraph" w:styleId="Header">
+  <w:style w:type="paragraph" w:styleId="a4">
     <w:name w:val="header"/>
-    <w:basedOn w:val="Normal"/>
-    <w:link w:val="HeaderChar"/>
+    <w:basedOn w:val="a"/>
+    <w:link w:val="a5"/>
     <w:uiPriority w:val="99"/>
     <w:unhideWhenUsed/>
     <w:rsid w:val="00361BB1"/>
@@ -3480,10 +3461,10 @@
       <w:spacing w:after="0"/>
     </w:pPr>
   </w:style>
-  <w:style w:type="character" w:customStyle="1" w:styleId="HeaderChar">
-    <w:name w:val="Header Char"/>
-    <w:basedOn w:val="DefaultParagraphFont"/>
-    <w:link w:val="Header"/>
+  <w:style w:type="character" w:customStyle="1" w:styleId="a5">
+    <w:name w:val="Верхний колонтитул Знак"/>
+    <w:basedOn w:val="a1"/>
+    <w:link w:val="a4"/>
     <w:uiPriority w:val="99"/>
     <w:rsid w:val="00361BB1"/>
     <w:rPr>
@@ -3491,10 +3472,10 @@
       <w:sz w:val="24"/>
     </w:rPr>
   </w:style>
-  <w:style w:type="paragraph" w:styleId="Footer">
+  <w:style w:type="paragraph" w:styleId="a6">
     <w:name w:val="footer"/>
-    <w:basedOn w:val="Normal"/>
-    <w:link w:val="FooterChar"/>
+    <w:basedOn w:val="a"/>
+    <w:link w:val="a7"/>
     <w:uiPriority w:val="99"/>
     <w:unhideWhenUsed/>
     <w:rsid w:val="00361BB1"/>
@@ -3506,10 +3487,10 @@
       <w:spacing w:after="0"/>
     </w:pPr>
   </w:style>
-  <w:style w:type="character" w:customStyle="1" w:styleId="FooterChar">
-    <w:name w:val="Footer Char"/>
-    <w:basedOn w:val="DefaultParagraphFont"/>
-    <w:link w:val="Footer"/>
+  <w:style w:type="character" w:customStyle="1" w:styleId="a7">
+    <w:name w:val="Нижний колонтитул Знак"/>
+    <w:basedOn w:val="a1"/>
+    <w:link w:val="a6"/>
     <w:uiPriority w:val="99"/>
     <w:rsid w:val="00361BB1"/>
     <w:rPr>
@@ -3517,9 +3498,9 @@
       <w:sz w:val="24"/>
     </w:rPr>
   </w:style>
-  <w:style w:type="table" w:styleId="TableGrid">
+  <w:style w:type="table" w:styleId="a8">
     <w:name w:val="Table Grid"/>
-    <w:basedOn w:val="TableNormal"/>
+    <w:basedOn w:val="a2"/>
     <w:uiPriority w:val="39"/>
     <w:rsid w:val="00361BB1"/>
     <w:pPr>
@@ -3536,9 +3517,9 @@
       </w:tblBorders>
     </w:tblPr>
   </w:style>
-  <w:style w:type="character" w:styleId="Hyperlink">
+  <w:style w:type="character" w:styleId="a9">
     <w:name w:val="Hyperlink"/>
-    <w:basedOn w:val="DefaultParagraphFont"/>
+    <w:basedOn w:val="a1"/>
     <w:uiPriority w:val="99"/>
     <w:unhideWhenUsed/>
     <w:rsid w:val="0075053D"/>
@@ -3547,9 +3528,9 @@
       <w:u w:val="single"/>
     </w:rPr>
   </w:style>
-  <w:style w:type="character" w:styleId="UnresolvedMention">
+  <w:style w:type="character" w:styleId="aa">
     <w:name w:val="Unresolved Mention"/>
-    <w:basedOn w:val="DefaultParagraphFont"/>
+    <w:basedOn w:val="a1"/>
     <w:uiPriority w:val="99"/>
     <w:semiHidden/>
     <w:unhideWhenUsed/>
@@ -3559,9 +3540,9 @@
       <w:shd w:val="clear" w:color="auto" w:fill="E1DFDD"/>
     </w:rPr>
   </w:style>
-  <w:style w:type="character" w:styleId="FollowedHyperlink">
+  <w:style w:type="character" w:styleId="ab">
     <w:name w:val="FollowedHyperlink"/>
-    <w:basedOn w:val="DefaultParagraphFont"/>
+    <w:basedOn w:val="a1"/>
     <w:uiPriority w:val="99"/>
     <w:semiHidden/>
     <w:unhideWhenUsed/>
@@ -3571,7 +3552,7 @@
       <w:u w:val="single"/>
     </w:rPr>
   </w:style>
-  <w:style w:type="paragraph" w:styleId="NoSpacing">
+  <w:style w:type="paragraph" w:styleId="ac">
     <w:name w:val="No Spacing"/>
     <w:uiPriority w:val="1"/>
     <w:qFormat/>
@@ -3584,9 +3565,9 @@
       <w:sz w:val="24"/>
     </w:rPr>
   </w:style>
-  <w:style w:type="paragraph" w:styleId="ListParagraph">
+  <w:style w:type="paragraph" w:styleId="a0">
     <w:name w:val="List Paragraph"/>
-    <w:basedOn w:val="Normal"/>
+    <w:basedOn w:val="a"/>
     <w:uiPriority w:val="34"/>
     <w:qFormat/>
     <w:rsid w:val="00C252CB"/>
@@ -3595,10 +3576,10 @@
       <w:contextualSpacing/>
     </w:pPr>
   </w:style>
-  <w:style w:type="character" w:customStyle="1" w:styleId="Heading1Char">
-    <w:name w:val="Heading 1 Char"/>
-    <w:basedOn w:val="DefaultParagraphFont"/>
-    <w:link w:val="Heading1"/>
+  <w:style w:type="character" w:customStyle="1" w:styleId="10">
+    <w:name w:val="Заголовок 1 Знак"/>
+    <w:basedOn w:val="a1"/>
+    <w:link w:val="1"/>
     <w:uiPriority w:val="9"/>
     <w:rsid w:val="0078648F"/>
     <w:rPr>
@@ -3610,10 +3591,10 @@
       <w:lang w:val="en-US"/>
     </w:rPr>
   </w:style>
-  <w:style w:type="character" w:customStyle="1" w:styleId="Heading2Char">
-    <w:name w:val="Heading 2 Char"/>
-    <w:basedOn w:val="DefaultParagraphFont"/>
-    <w:link w:val="Heading2"/>
+  <w:style w:type="character" w:customStyle="1" w:styleId="20">
+    <w:name w:val="Заголовок 2 Знак"/>
+    <w:basedOn w:val="a1"/>
+    <w:link w:val="2"/>
     <w:uiPriority w:val="9"/>
     <w:rsid w:val="00F85E4E"/>
     <w:rPr>
@@ -3622,10 +3603,10 @@
       <w:lang w:val="en-US"/>
     </w:rPr>
   </w:style>
-  <w:style w:type="character" w:customStyle="1" w:styleId="Heading3Char">
-    <w:name w:val="Heading 3 Char"/>
-    <w:basedOn w:val="DefaultParagraphFont"/>
-    <w:link w:val="Heading3"/>
+  <w:style w:type="character" w:customStyle="1" w:styleId="30">
+    <w:name w:val="Заголовок 3 Знак"/>
+    <w:basedOn w:val="a1"/>
+    <w:link w:val="3"/>
     <w:uiPriority w:val="9"/>
     <w:rsid w:val="00F85E4E"/>
     <w:rPr>
@@ -3634,10 +3615,10 @@
       <w:lang w:val="en-US"/>
     </w:rPr>
   </w:style>
-  <w:style w:type="paragraph" w:styleId="BodyTextIndent">
+  <w:style w:type="paragraph" w:styleId="ad">
     <w:name w:val="Body Text Indent"/>
-    <w:basedOn w:val="Normal"/>
-    <w:link w:val="BodyTextIndentChar"/>
+    <w:basedOn w:val="a"/>
+    <w:link w:val="ae"/>
     <w:uiPriority w:val="99"/>
     <w:semiHidden/>
     <w:unhideWhenUsed/>
@@ -3650,10 +3631,10 @@
       <w:lang w:val="en-US"/>
     </w:rPr>
   </w:style>
-  <w:style w:type="character" w:customStyle="1" w:styleId="BodyTextIndentChar">
-    <w:name w:val="Body Text Indent Char"/>
-    <w:basedOn w:val="DefaultParagraphFont"/>
-    <w:link w:val="BodyTextIndent"/>
+  <w:style w:type="character" w:customStyle="1" w:styleId="ae">
+    <w:name w:val="Основной текст с отступом Знак"/>
+    <w:basedOn w:val="a1"/>
+    <w:link w:val="ad"/>
     <w:uiPriority w:val="99"/>
     <w:semiHidden/>
     <w:rsid w:val="0078648F"/>

</xml_diff>